<commit_message>
adding document for game proposal
</commit_message>
<xml_diff>
--- a/Reports/Game proposal.docx
+++ b/Reports/Game proposal.docx
@@ -1,10 +1,16 @@
 
 <file path=word/document.xml><?xml version="1.0" encoding="utf-8"?>
-<w:document xmlns:wpc="http://schemas.microsoft.com/office/word/2010/wordprocessingCanvas" xmlns:cx="http://schemas.microsoft.com/office/drawing/2014/chartex" xmlns:cx1="http://schemas.microsoft.com/office/drawing/2015/9/8/chartex" xmlns:cx2="http://schemas.microsoft.com/office/drawing/2015/10/21/chartex" xmlns:cx3="http://schemas.microsoft.com/office/drawing/2016/5/9/chartex" xmlns:cx4="http://schemas.microsoft.com/office/drawing/2016/5/10/chartex" xmlns:cx5="http://schemas.microsoft.com/office/drawing/2016/5/11/chartex" xmlns:cx6="http://schemas.microsoft.com/office/drawing/2016/5/12/chartex" xmlns:cx7="http://schemas.microsoft.com/office/drawing/2016/5/13/chartex" xmlns:cx8="http://schemas.microsoft.com/office/drawing/2016/5/14/chartex" xmlns:mc="http://schemas.openxmlformats.org/markup-compatibility/2006" xmlns:aink="http://schemas.microsoft.com/office/drawing/2016/ink" xmlns:am3d="http://schemas.microsoft.com/office/drawing/2017/model3d" xmlns:o="urn:schemas-microsoft-com:office:office" xmlns:oel="http://schemas.microsoft.com/office/2019/extlst" xmlns:r="http://schemas.openxmlformats.org/officeDocument/2006/relationships" xmlns:m="http://schemas.openxmlformats.org/officeDocument/2006/math" xmlns:v="urn:schemas-microsoft-com:vml" xmlns:wp14="http://schemas.microsoft.com/office/word/2010/wordprocessingDrawing" xmlns:wp="http://schemas.openxmlformats.org/drawingml/2006/wordprocessingDrawing" xmlns:w10="urn:schemas-microsoft-com:office:word" xmlns:w="http://schemas.openxmlformats.org/wordprocessingml/2006/main" xmlns:w14="http://schemas.microsoft.com/office/word/2010/wordml" xmlns:w15="http://schemas.microsoft.com/office/word/2012/wordml" xmlns:w16cex="http://schemas.microsoft.com/office/word/2018/wordml/cex" xmlns:w16cid="http://schemas.microsoft.com/office/word/2016/wordml/cid" xmlns:w16="http://schemas.microsoft.com/office/word/2018/wordml" xmlns:w16du="http://schemas.microsoft.com/office/word/2023/wordml/word16du" xmlns:w16sdtdh="http://schemas.microsoft.com/office/word/2020/wordml/sdtdatahash" xmlns:w16se="http://schemas.microsoft.com/office/word/2015/wordml/symex" xmlns:wpg="http://schemas.microsoft.com/office/word/2010/wordprocessingGroup" xmlns:wpi="http://schemas.microsoft.com/office/word/2010/wordprocessingInk" xmlns:wne="http://schemas.microsoft.com/office/word/2006/wordml" xmlns:wps="http://schemas.microsoft.com/office/word/2010/wordprocessingShape" mc:Ignorable="w14 w15 w16se w16cid w16 w16cex w16sdtdh wp14">
+<w:document xmlns:wpc="http://schemas.microsoft.com/office/word/2010/wordprocessingCanvas" xmlns:cx="http://schemas.microsoft.com/office/drawing/2014/chartex" xmlns:cx1="http://schemas.microsoft.com/office/drawing/2015/9/8/chartex" xmlns:cx2="http://schemas.microsoft.com/office/drawing/2015/10/21/chartex" xmlns:cx3="http://schemas.microsoft.com/office/drawing/2016/5/9/chartex" xmlns:cx4="http://schemas.microsoft.com/office/drawing/2016/5/10/chartex" xmlns:cx5="http://schemas.microsoft.com/office/drawing/2016/5/11/chartex" xmlns:cx6="http://schemas.microsoft.com/office/drawing/2016/5/12/chartex" xmlns:cx7="http://schemas.microsoft.com/office/drawing/2016/5/13/chartex" xmlns:cx8="http://schemas.microsoft.com/office/drawing/2016/5/14/chartex" xmlns:mc="http://schemas.openxmlformats.org/markup-compatibility/2006" xmlns:aink="http://schemas.microsoft.com/office/drawing/2016/ink" xmlns:am3d="http://schemas.microsoft.com/office/drawing/2017/model3d" xmlns:o="urn:schemas-microsoft-com:office:office" xmlns:r="http://schemas.openxmlformats.org/officeDocument/2006/relationships" xmlns:m="http://schemas.openxmlformats.org/officeDocument/2006/math" xmlns:v="urn:schemas-microsoft-com:vml" xmlns:wp14="http://schemas.microsoft.com/office/word/2010/wordprocessingDrawing" xmlns:wp="http://schemas.openxmlformats.org/drawingml/2006/wordprocessingDrawing" xmlns:w10="urn:schemas-microsoft-com:office:word" xmlns:w="http://schemas.openxmlformats.org/wordprocessingml/2006/main" xmlns:w14="http://schemas.microsoft.com/office/word/2010/wordml" xmlns:w15="http://schemas.microsoft.com/office/word/2012/wordml" xmlns:w16cex="http://schemas.microsoft.com/office/word/2018/wordml/cex" xmlns:w16cid="http://schemas.microsoft.com/office/word/2016/wordml/cid" xmlns:w16="http://schemas.microsoft.com/office/word/2018/wordml" xmlns:w16sdtdh="http://schemas.microsoft.com/office/word/2020/wordml/sdtdatahash" xmlns:w16se="http://schemas.microsoft.com/office/word/2015/wordml/symex" xmlns:wpg="http://schemas.microsoft.com/office/word/2010/wordprocessingGroup" xmlns:wpi="http://schemas.microsoft.com/office/word/2010/wordprocessingInk" xmlns:wne="http://schemas.microsoft.com/office/word/2006/wordml" xmlns:wps="http://schemas.microsoft.com/office/word/2010/wordprocessingShape" mc:Ignorable="w14 w15 w16se w16cid w16 w16cex w16sdtdh wp14">
   <w:body>
     <w:p>
+      <w:pPr>
+        <w:rPr>
+          <w:rFonts w:asciiTheme="majorBidi" w:hAnsiTheme="majorBidi" w:cstheme="majorBidi"/>
+        </w:rPr>
+      </w:pPr>
       <w:r>
         <w:rPr>
+          <w:rFonts w:asciiTheme="majorBidi" w:hAnsiTheme="majorBidi" w:cstheme="majorBidi"/>
           <w:noProof/>
         </w:rPr>
         <mc:AlternateContent>
@@ -242,7 +248,7 @@
           </mc:Choice>
           <mc:Fallback>
             <w:pict>
-              <v:group w14:anchorId="4AB19AEE" id="Group 42" o:spid="_x0000_s1026" style="position:absolute;margin-left:-42.85pt;margin-top:-33.95pt;width:553.7pt;height:103.85pt;z-index:-251659264;mso-position-horizontal-relative:margin" coordsize="70319,13188" o:gfxdata="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">
+              <v:group w14:anchorId="4AB19AEE" id="Group 42" o:spid="_x0000_s1026" style="position:absolute;margin-left:-42.85pt;margin-top:-33.95pt;width:553.7pt;height:103.85pt;z-index:-251659264;mso-position-horizontal-relative:margin" coordsize="70319,13188" o:gfxdata="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">
                 <v:shapetype id="_x0000_t202" coordsize="21600,21600" o:spt="202" path="m,l,21600r21600,l21600,xe">
                   <v:stroke joinstyle="miter"/>
                   <v:path gradientshapeok="t" o:connecttype="rect"/>
@@ -362,16 +368,146 @@
         </mc:AlternateContent>
       </w:r>
     </w:p>
-    <w:p/>
-    <w:p/>
-    <w:p/>
-    <w:p/>
-    <w:p/>
-    <w:p/>
-    <w:p/>
     <w:p>
       <w:pPr>
         <w:rPr>
+          <w:rFonts w:asciiTheme="majorBidi" w:hAnsiTheme="majorBidi" w:cstheme="majorBidi"/>
+        </w:rPr>
+      </w:pPr>
+    </w:p>
+    <w:p>
+      <w:pPr>
+        <w:rPr>
+          <w:rFonts w:asciiTheme="majorBidi" w:hAnsiTheme="majorBidi" w:cstheme="majorBidi"/>
+        </w:rPr>
+      </w:pPr>
+    </w:p>
+    <w:p>
+      <w:pPr>
+        <w:rPr>
+          <w:rFonts w:asciiTheme="majorBidi" w:hAnsiTheme="majorBidi" w:cstheme="majorBidi"/>
+        </w:rPr>
+      </w:pPr>
+    </w:p>
+    <w:p>
+      <w:pPr>
+        <w:rPr>
+          <w:rFonts w:asciiTheme="majorBidi" w:hAnsiTheme="majorBidi" w:cstheme="majorBidi"/>
+        </w:rPr>
+      </w:pPr>
+    </w:p>
+    <w:p>
+      <w:pPr>
+        <w:jc w:val="center"/>
+        <w:rPr>
+          <w:rFonts w:asciiTheme="majorBidi" w:hAnsiTheme="majorBidi" w:cstheme="majorBidi"/>
+          <w:b/>
+          <w:bCs/>
+          <w:sz w:val="36"/>
+          <w:szCs w:val="36"/>
+        </w:rPr>
+      </w:pPr>
+      <w:r>
+        <w:rPr>
+          <w:rFonts w:asciiTheme="majorBidi" w:hAnsiTheme="majorBidi" w:cstheme="majorBidi"/>
+          <w:b/>
+          <w:bCs/>
+          <w:sz w:val="36"/>
+          <w:szCs w:val="36"/>
+        </w:rPr>
+        <w:t>GAME PROPOSAL</w:t>
+      </w:r>
+    </w:p>
+    <w:p>
+      <w:pPr>
+        <w:jc w:val="center"/>
+        <w:rPr>
+          <w:rFonts w:asciiTheme="majorBidi" w:hAnsiTheme="majorBidi" w:cstheme="majorBidi"/>
+          <w:b/>
+          <w:bCs/>
+          <w:sz w:val="36"/>
+          <w:szCs w:val="36"/>
+        </w:rPr>
+      </w:pPr>
+    </w:p>
+    <w:p>
+      <w:pPr>
+        <w:jc w:val="center"/>
+        <w:rPr>
+          <w:rFonts w:asciiTheme="majorBidi" w:hAnsiTheme="majorBidi" w:cstheme="majorBidi"/>
+          <w:b/>
+          <w:bCs/>
+          <w:sz w:val="48"/>
+          <w:szCs w:val="48"/>
+          <w:shd w:val="clear" w:color="auto" w:fill="FFFFFF"/>
+        </w:rPr>
+      </w:pPr>
+      <w:r>
+        <w:rPr>
+          <w:rFonts w:asciiTheme="majorBidi" w:hAnsiTheme="majorBidi" w:cstheme="majorBidi"/>
+          <w:b/>
+          <w:bCs/>
+          <w:sz w:val="48"/>
+          <w:szCs w:val="48"/>
+          <w:shd w:val="clear" w:color="auto" w:fill="FFFFFF"/>
+        </w:rPr>
+        <w:t>Lamazone Delivery Service</w:t>
+      </w:r>
+    </w:p>
+    <w:p>
+      <w:pPr>
+        <w:jc w:val="center"/>
+        <w:rPr>
+          <w:rFonts w:asciiTheme="majorBidi" w:hAnsiTheme="majorBidi" w:cstheme="majorBidi"/>
+          <w:b/>
+          <w:bCs/>
+          <w:sz w:val="36"/>
+          <w:szCs w:val="36"/>
+        </w:rPr>
+      </w:pPr>
+    </w:p>
+    <w:p>
+      <w:pPr>
+        <w:rPr>
+          <w:rFonts w:asciiTheme="majorBidi" w:hAnsiTheme="majorBidi" w:cstheme="majorBidi"/>
+          <w:sz w:val="36"/>
+          <w:szCs w:val="36"/>
+        </w:rPr>
+      </w:pPr>
+    </w:p>
+    <w:p>
+      <w:pPr>
+        <w:jc w:val="center"/>
+        <w:rPr>
+          <w:rFonts w:asciiTheme="majorBidi" w:hAnsiTheme="majorBidi" w:cstheme="majorBidi"/>
+          <w:b/>
+          <w:bCs/>
+          <w:sz w:val="36"/>
+          <w:szCs w:val="36"/>
+        </w:rPr>
+      </w:pPr>
+      <w:r>
+        <w:rPr>
+          <w:rFonts w:asciiTheme="majorBidi" w:hAnsiTheme="majorBidi" w:cstheme="majorBidi"/>
+          <w:b/>
+          <w:bCs/>
+          <w:sz w:val="36"/>
+          <w:szCs w:val="36"/>
+        </w:rPr>
+        <w:t>Team Number: 10</w:t>
+      </w:r>
+    </w:p>
+    <w:p>
+      <w:pPr>
+        <w:rPr>
+          <w:rFonts w:asciiTheme="majorBidi" w:hAnsiTheme="majorBidi" w:cstheme="majorBidi"/>
+        </w:rPr>
+      </w:pPr>
+    </w:p>
+    <w:p>
+      <w:pPr>
+        <w:rPr>
+          <w:rFonts w:asciiTheme="majorBidi" w:hAnsiTheme="majorBidi" w:cstheme="majorBidi"/>
           <w:b/>
           <w:bCs/>
           <w:sz w:val="40"/>
@@ -405,12 +541,14 @@
             <w:pPr>
               <w:jc w:val="center"/>
               <w:rPr>
+                <w:rFonts w:asciiTheme="majorBidi" w:hAnsiTheme="majorBidi" w:cstheme="majorBidi"/>
                 <w:sz w:val="40"/>
                 <w:szCs w:val="40"/>
               </w:rPr>
             </w:pPr>
             <w:r>
               <w:rPr>
+                <w:rFonts w:asciiTheme="majorBidi" w:hAnsiTheme="majorBidi" w:cstheme="majorBidi"/>
                 <w:sz w:val="40"/>
                 <w:szCs w:val="40"/>
               </w:rPr>
@@ -427,12 +565,14 @@
               <w:jc w:val="center"/>
               <w:cnfStyle w:val="100000000000" w:firstRow="1" w:lastRow="0" w:firstColumn="0" w:lastColumn="0" w:oddVBand="0" w:evenVBand="0" w:oddHBand="0" w:evenHBand="0" w:firstRowFirstColumn="0" w:firstRowLastColumn="0" w:lastRowFirstColumn="0" w:lastRowLastColumn="0"/>
               <w:rPr>
+                <w:rFonts w:asciiTheme="majorBidi" w:hAnsiTheme="majorBidi" w:cstheme="majorBidi"/>
                 <w:sz w:val="40"/>
                 <w:szCs w:val="40"/>
               </w:rPr>
             </w:pPr>
             <w:r>
               <w:rPr>
+                <w:rFonts w:asciiTheme="majorBidi" w:hAnsiTheme="majorBidi" w:cstheme="majorBidi"/>
                 <w:sz w:val="40"/>
                 <w:szCs w:val="40"/>
               </w:rPr>
@@ -449,12 +589,14 @@
               <w:jc w:val="center"/>
               <w:cnfStyle w:val="100000000000" w:firstRow="1" w:lastRow="0" w:firstColumn="0" w:lastColumn="0" w:oddVBand="0" w:evenVBand="0" w:oddHBand="0" w:evenHBand="0" w:firstRowFirstColumn="0" w:firstRowLastColumn="0" w:lastRowFirstColumn="0" w:lastRowLastColumn="0"/>
               <w:rPr>
+                <w:rFonts w:asciiTheme="majorBidi" w:hAnsiTheme="majorBidi" w:cstheme="majorBidi"/>
                 <w:sz w:val="40"/>
                 <w:szCs w:val="40"/>
               </w:rPr>
             </w:pPr>
             <w:r>
               <w:rPr>
+                <w:rFonts w:asciiTheme="majorBidi" w:hAnsiTheme="majorBidi" w:cstheme="majorBidi"/>
                 <w:sz w:val="40"/>
                 <w:szCs w:val="40"/>
               </w:rPr>
@@ -475,12 +617,14 @@
           <w:p>
             <w:pPr>
               <w:rPr>
+                <w:rFonts w:asciiTheme="majorBidi" w:hAnsiTheme="majorBidi" w:cstheme="majorBidi"/>
                 <w:sz w:val="40"/>
                 <w:szCs w:val="40"/>
               </w:rPr>
             </w:pPr>
             <w:r>
               <w:rPr>
+                <w:rFonts w:asciiTheme="majorBidi" w:hAnsiTheme="majorBidi" w:cstheme="majorBidi"/>
                 <w:sz w:val="40"/>
                 <w:szCs w:val="40"/>
               </w:rPr>
@@ -488,6 +632,7 @@
             </w:r>
             <w:r>
               <w:rPr>
+                <w:rFonts w:asciiTheme="majorBidi" w:hAnsiTheme="majorBidi" w:cstheme="majorBidi"/>
                 <w:sz w:val="40"/>
                 <w:szCs w:val="40"/>
               </w:rPr>
@@ -495,6 +640,7 @@
             </w:r>
             <w:r>
               <w:rPr>
+                <w:rFonts w:asciiTheme="majorBidi" w:hAnsiTheme="majorBidi" w:cstheme="majorBidi"/>
                 <w:sz w:val="40"/>
                 <w:szCs w:val="40"/>
               </w:rPr>
@@ -511,12 +657,14 @@
               <w:jc w:val="center"/>
               <w:cnfStyle w:val="000000000000" w:firstRow="0" w:lastRow="0" w:firstColumn="0" w:lastColumn="0" w:oddVBand="0" w:evenVBand="0" w:oddHBand="0" w:evenHBand="0" w:firstRowFirstColumn="0" w:firstRowLastColumn="0" w:lastRowFirstColumn="0" w:lastRowLastColumn="0"/>
               <w:rPr>
+                <w:rFonts w:asciiTheme="majorBidi" w:hAnsiTheme="majorBidi" w:cstheme="majorBidi"/>
                 <w:sz w:val="40"/>
                 <w:szCs w:val="40"/>
               </w:rPr>
             </w:pPr>
             <w:r>
               <w:rPr>
+                <w:rFonts w:asciiTheme="majorBidi" w:hAnsiTheme="majorBidi" w:cstheme="majorBidi"/>
                 <w:sz w:val="40"/>
                 <w:szCs w:val="40"/>
               </w:rPr>
@@ -533,12 +681,14 @@
               <w:jc w:val="center"/>
               <w:cnfStyle w:val="000000000000" w:firstRow="0" w:lastRow="0" w:firstColumn="0" w:lastColumn="0" w:oddVBand="0" w:evenVBand="0" w:oddHBand="0" w:evenHBand="0" w:firstRowFirstColumn="0" w:firstRowLastColumn="0" w:lastRowFirstColumn="0" w:lastRowLastColumn="0"/>
               <w:rPr>
+                <w:rFonts w:asciiTheme="majorBidi" w:hAnsiTheme="majorBidi" w:cstheme="majorBidi"/>
                 <w:sz w:val="40"/>
                 <w:szCs w:val="40"/>
               </w:rPr>
             </w:pPr>
             <w:r>
               <w:rPr>
+                <w:rFonts w:asciiTheme="majorBidi" w:hAnsiTheme="majorBidi" w:cstheme="majorBidi"/>
                 <w:sz w:val="40"/>
                 <w:szCs w:val="40"/>
               </w:rPr>
@@ -547,12 +697,609 @@
           </w:p>
         </w:tc>
       </w:tr>
+      <w:tr>
+        <w:trPr>
+          <w:trHeight w:val="210"/>
+        </w:trPr>
+        <w:tc>
+          <w:tcPr>
+            <w:cnfStyle w:val="001000000000" w:firstRow="0" w:lastRow="0" w:firstColumn="1" w:lastColumn="0" w:oddVBand="0" w:evenVBand="0" w:oddHBand="0" w:evenHBand="0" w:firstRowFirstColumn="0" w:firstRowLastColumn="0" w:lastRowFirstColumn="0" w:lastRowLastColumn="0"/>
+            <w:tcW w:w="4267" w:type="dxa"/>
+          </w:tcPr>
+          <w:p>
+            <w:pPr>
+              <w:rPr>
+                <w:rFonts w:asciiTheme="majorBidi" w:hAnsiTheme="majorBidi" w:cstheme="majorBidi"/>
+                <w:sz w:val="40"/>
+                <w:szCs w:val="40"/>
+              </w:rPr>
+            </w:pPr>
+            <w:r>
+              <w:rPr>
+                <w:rFonts w:asciiTheme="majorBidi" w:hAnsiTheme="majorBidi" w:cstheme="majorBidi"/>
+                <w:sz w:val="40"/>
+                <w:szCs w:val="40"/>
+              </w:rPr>
+              <w:t>Yousef Khaled Alwaer</w:t>
+            </w:r>
+          </w:p>
+        </w:tc>
+        <w:tc>
+          <w:tcPr>
+            <w:tcW w:w="2234" w:type="dxa"/>
+          </w:tcPr>
+          <w:p>
+            <w:pPr>
+              <w:jc w:val="center"/>
+              <w:cnfStyle w:val="000000000000" w:firstRow="0" w:lastRow="0" w:firstColumn="0" w:lastColumn="0" w:oddVBand="0" w:evenVBand="0" w:oddHBand="0" w:evenHBand="0" w:firstRowFirstColumn="0" w:firstRowLastColumn="0" w:lastRowFirstColumn="0" w:lastRowLastColumn="0"/>
+              <w:rPr>
+                <w:rFonts w:asciiTheme="majorBidi" w:hAnsiTheme="majorBidi" w:cstheme="majorBidi"/>
+                <w:sz w:val="40"/>
+                <w:szCs w:val="40"/>
+              </w:rPr>
+            </w:pPr>
+            <w:r>
+              <w:rPr>
+                <w:rFonts w:asciiTheme="majorBidi" w:hAnsiTheme="majorBidi" w:cstheme="majorBidi"/>
+                <w:sz w:val="40"/>
+                <w:szCs w:val="40"/>
+              </w:rPr>
+              <w:t>2</w:t>
+            </w:r>
+          </w:p>
+        </w:tc>
+        <w:tc>
+          <w:tcPr>
+            <w:tcW w:w="3251" w:type="dxa"/>
+          </w:tcPr>
+          <w:p>
+            <w:pPr>
+              <w:jc w:val="center"/>
+              <w:cnfStyle w:val="000000000000" w:firstRow="0" w:lastRow="0" w:firstColumn="0" w:lastColumn="0" w:oddVBand="0" w:evenVBand="0" w:oddHBand="0" w:evenHBand="0" w:firstRowFirstColumn="0" w:firstRowLastColumn="0" w:lastRowFirstColumn="0" w:lastRowLastColumn="0"/>
+              <w:rPr>
+                <w:rFonts w:asciiTheme="majorBidi" w:hAnsiTheme="majorBidi" w:cstheme="majorBidi"/>
+                <w:sz w:val="40"/>
+                <w:szCs w:val="40"/>
+              </w:rPr>
+            </w:pPr>
+            <w:r>
+              <w:rPr>
+                <w:rFonts w:asciiTheme="majorBidi" w:hAnsiTheme="majorBidi" w:cstheme="majorBidi"/>
+                <w:sz w:val="40"/>
+                <w:szCs w:val="40"/>
+              </w:rPr>
+              <w:t>37</w:t>
+            </w:r>
+          </w:p>
+        </w:tc>
+      </w:tr>
+      <w:tr>
+        <w:trPr>
+          <w:trHeight w:val="210"/>
+        </w:trPr>
+        <w:tc>
+          <w:tcPr>
+            <w:cnfStyle w:val="001000000000" w:firstRow="0" w:lastRow="0" w:firstColumn="1" w:lastColumn="0" w:oddVBand="0" w:evenVBand="0" w:oddHBand="0" w:evenHBand="0" w:firstRowFirstColumn="0" w:firstRowLastColumn="0" w:lastRowFirstColumn="0" w:lastRowLastColumn="0"/>
+            <w:tcW w:w="4267" w:type="dxa"/>
+          </w:tcPr>
+          <w:p>
+            <w:pPr>
+              <w:rPr>
+                <w:rFonts w:asciiTheme="majorBidi" w:hAnsiTheme="majorBidi" w:cstheme="majorBidi"/>
+                <w:sz w:val="40"/>
+                <w:szCs w:val="40"/>
+              </w:rPr>
+            </w:pPr>
+            <w:r>
+              <w:rPr>
+                <w:rFonts w:asciiTheme="majorBidi" w:hAnsiTheme="majorBidi" w:cstheme="majorBidi"/>
+                <w:sz w:val="40"/>
+                <w:szCs w:val="40"/>
+              </w:rPr>
+              <w:t>Abdelrahman Hamdy</w:t>
+            </w:r>
+          </w:p>
+        </w:tc>
+        <w:tc>
+          <w:tcPr>
+            <w:tcW w:w="2234" w:type="dxa"/>
+          </w:tcPr>
+          <w:p>
+            <w:pPr>
+              <w:jc w:val="center"/>
+              <w:cnfStyle w:val="000000000000" w:firstRow="0" w:lastRow="0" w:firstColumn="0" w:lastColumn="0" w:oddVBand="0" w:evenVBand="0" w:oddHBand="0" w:evenHBand="0" w:firstRowFirstColumn="0" w:firstRowLastColumn="0" w:lastRowFirstColumn="0" w:lastRowLastColumn="0"/>
+              <w:rPr>
+                <w:rFonts w:asciiTheme="majorBidi" w:hAnsiTheme="majorBidi" w:cstheme="majorBidi"/>
+                <w:sz w:val="40"/>
+                <w:szCs w:val="40"/>
+              </w:rPr>
+            </w:pPr>
+            <w:r>
+              <w:rPr>
+                <w:rFonts w:asciiTheme="majorBidi" w:hAnsiTheme="majorBidi" w:cstheme="majorBidi"/>
+                <w:sz w:val="40"/>
+                <w:szCs w:val="40"/>
+              </w:rPr>
+              <w:t>1</w:t>
+            </w:r>
+          </w:p>
+        </w:tc>
+        <w:tc>
+          <w:tcPr>
+            <w:tcW w:w="3251" w:type="dxa"/>
+          </w:tcPr>
+          <w:p>
+            <w:pPr>
+              <w:jc w:val="center"/>
+              <w:cnfStyle w:val="000000000000" w:firstRow="0" w:lastRow="0" w:firstColumn="0" w:lastColumn="0" w:oddVBand="0" w:evenVBand="0" w:oddHBand="0" w:evenHBand="0" w:firstRowFirstColumn="0" w:firstRowLastColumn="0" w:lastRowFirstColumn="0" w:lastRowLastColumn="0"/>
+              <w:rPr>
+                <w:rFonts w:asciiTheme="majorBidi" w:hAnsiTheme="majorBidi" w:cstheme="majorBidi"/>
+                <w:sz w:val="40"/>
+                <w:szCs w:val="40"/>
+              </w:rPr>
+            </w:pPr>
+            <w:r>
+              <w:rPr>
+                <w:rFonts w:asciiTheme="majorBidi" w:hAnsiTheme="majorBidi" w:cstheme="majorBidi"/>
+                <w:sz w:val="40"/>
+                <w:szCs w:val="40"/>
+              </w:rPr>
+              <w:t>36</w:t>
+            </w:r>
+          </w:p>
+        </w:tc>
+      </w:tr>
+      <w:tr>
+        <w:trPr>
+          <w:trHeight w:val="210"/>
+        </w:trPr>
+        <w:tc>
+          <w:tcPr>
+            <w:cnfStyle w:val="001000000000" w:firstRow="0" w:lastRow="0" w:firstColumn="1" w:lastColumn="0" w:oddVBand="0" w:evenVBand="0" w:oddHBand="0" w:evenHBand="0" w:firstRowFirstColumn="0" w:firstRowLastColumn="0" w:lastRowFirstColumn="0" w:lastRowLastColumn="0"/>
+            <w:tcW w:w="4267" w:type="dxa"/>
+          </w:tcPr>
+          <w:p>
+            <w:pPr>
+              <w:rPr>
+                <w:rFonts w:asciiTheme="majorBidi" w:hAnsiTheme="majorBidi" w:cstheme="majorBidi"/>
+                <w:sz w:val="40"/>
+                <w:szCs w:val="40"/>
+              </w:rPr>
+            </w:pPr>
+            <w:r>
+              <w:rPr>
+                <w:rFonts w:asciiTheme="majorBidi" w:hAnsiTheme="majorBidi" w:cstheme="majorBidi"/>
+                <w:sz w:val="40"/>
+                <w:szCs w:val="40"/>
+              </w:rPr>
+              <w:t>Abdelrahman</w:t>
+            </w:r>
+            <w:r>
+              <w:rPr>
+                <w:rFonts w:asciiTheme="majorBidi" w:hAnsiTheme="majorBidi" w:cstheme="majorBidi"/>
+                <w:sz w:val="40"/>
+                <w:szCs w:val="40"/>
+              </w:rPr>
+              <w:t xml:space="preserve"> Noaman</w:t>
+            </w:r>
+          </w:p>
+        </w:tc>
+        <w:tc>
+          <w:tcPr>
+            <w:tcW w:w="2234" w:type="dxa"/>
+          </w:tcPr>
+          <w:p>
+            <w:pPr>
+              <w:jc w:val="center"/>
+              <w:cnfStyle w:val="000000000000" w:firstRow="0" w:lastRow="0" w:firstColumn="0" w:lastColumn="0" w:oddVBand="0" w:evenVBand="0" w:oddHBand="0" w:evenHBand="0" w:firstRowFirstColumn="0" w:firstRowLastColumn="0" w:lastRowFirstColumn="0" w:lastRowLastColumn="0"/>
+              <w:rPr>
+                <w:rFonts w:asciiTheme="majorBidi" w:hAnsiTheme="majorBidi" w:cstheme="majorBidi"/>
+                <w:sz w:val="40"/>
+                <w:szCs w:val="40"/>
+              </w:rPr>
+            </w:pPr>
+            <w:r>
+              <w:rPr>
+                <w:rFonts w:asciiTheme="majorBidi" w:hAnsiTheme="majorBidi" w:cstheme="majorBidi"/>
+                <w:sz w:val="40"/>
+                <w:szCs w:val="40"/>
+              </w:rPr>
+              <w:t>1</w:t>
+            </w:r>
+          </w:p>
+        </w:tc>
+        <w:tc>
+          <w:tcPr>
+            <w:tcW w:w="3251" w:type="dxa"/>
+          </w:tcPr>
+          <w:p>
+            <w:pPr>
+              <w:jc w:val="center"/>
+              <w:cnfStyle w:val="000000000000" w:firstRow="0" w:lastRow="0" w:firstColumn="0" w:lastColumn="0" w:oddVBand="0" w:evenVBand="0" w:oddHBand="0" w:evenHBand="0" w:firstRowFirstColumn="0" w:firstRowLastColumn="0" w:lastRowFirstColumn="0" w:lastRowLastColumn="0"/>
+              <w:rPr>
+                <w:rFonts w:asciiTheme="majorBidi" w:hAnsiTheme="majorBidi" w:cstheme="majorBidi"/>
+                <w:sz w:val="40"/>
+                <w:szCs w:val="40"/>
+              </w:rPr>
+            </w:pPr>
+          </w:p>
+        </w:tc>
+      </w:tr>
     </w:tbl>
     <w:p>
       <w:pPr>
         <w:jc w:val="center"/>
         <w:rPr>
-          <w:rFonts w:ascii="Cambria" w:hAnsi="Cambria" w:cs="Cambria"/>
+          <w:rFonts w:asciiTheme="majorBidi" w:hAnsiTheme="majorBidi" w:cstheme="majorBidi"/>
+          <w:b/>
+          <w:bCs/>
+          <w:color w:val="000000"/>
+          <w:sz w:val="32"/>
+          <w:szCs w:val="32"/>
+        </w:rPr>
+      </w:pPr>
+    </w:p>
+    <w:p>
+      <w:pPr>
+        <w:jc w:val="center"/>
+        <w:rPr>
+          <w:rFonts w:asciiTheme="majorBidi" w:hAnsiTheme="majorBidi" w:cstheme="majorBidi"/>
+          <w:b/>
+          <w:bCs/>
+          <w:color w:val="000000"/>
+          <w:sz w:val="32"/>
+          <w:szCs w:val="32"/>
+        </w:rPr>
+      </w:pPr>
+    </w:p>
+    <w:p>
+      <w:pPr>
+        <w:jc w:val="center"/>
+        <w:rPr>
+          <w:rFonts w:asciiTheme="majorBidi" w:hAnsiTheme="majorBidi" w:cstheme="majorBidi"/>
+          <w:b/>
+          <w:bCs/>
+          <w:color w:val="000000"/>
+          <w:sz w:val="32"/>
+          <w:szCs w:val="32"/>
+        </w:rPr>
+      </w:pPr>
+    </w:p>
+    <w:p>
+      <w:pPr>
+        <w:jc w:val="center"/>
+        <w:rPr>
+          <w:rFonts w:asciiTheme="majorBidi" w:hAnsiTheme="majorBidi" w:cstheme="majorBidi"/>
+          <w:b/>
+          <w:bCs/>
+          <w:color w:val="000000"/>
+          <w:sz w:val="32"/>
+          <w:szCs w:val="32"/>
+        </w:rPr>
+      </w:pPr>
+    </w:p>
+    <w:p>
+      <w:pPr>
+        <w:jc w:val="center"/>
+        <w:rPr>
+          <w:rFonts w:asciiTheme="majorBidi" w:hAnsiTheme="majorBidi" w:cstheme="majorBidi"/>
+          <w:b/>
+          <w:bCs/>
+          <w:color w:val="000000"/>
+          <w:sz w:val="32"/>
+          <w:szCs w:val="32"/>
+        </w:rPr>
+      </w:pPr>
+    </w:p>
+    <w:p>
+      <w:pPr>
+        <w:jc w:val="center"/>
+        <w:rPr>
+          <w:rFonts w:asciiTheme="majorBidi" w:hAnsiTheme="majorBidi" w:cstheme="majorBidi"/>
+          <w:b/>
+          <w:bCs/>
+          <w:color w:val="000000"/>
+          <w:sz w:val="32"/>
+          <w:szCs w:val="32"/>
+        </w:rPr>
+      </w:pPr>
+    </w:p>
+    <w:p>
+      <w:pPr>
+        <w:jc w:val="center"/>
+        <w:rPr>
+          <w:rFonts w:asciiTheme="majorBidi" w:hAnsiTheme="majorBidi" w:cstheme="majorBidi"/>
+          <w:b/>
+          <w:bCs/>
+          <w:color w:val="000000"/>
+          <w:sz w:val="32"/>
+          <w:szCs w:val="32"/>
+        </w:rPr>
+      </w:pPr>
+    </w:p>
+    <w:p>
+      <w:pPr>
+        <w:rPr>
+          <w:rFonts w:asciiTheme="majorBidi" w:hAnsiTheme="majorBidi" w:cstheme="majorBidi"/>
+          <w:b/>
+          <w:bCs/>
+          <w:sz w:val="36"/>
+          <w:szCs w:val="36"/>
+          <w:shd w:val="clear" w:color="auto" w:fill="FFFFFF"/>
+        </w:rPr>
+      </w:pPr>
+    </w:p>
+    <w:p>
+      <w:pPr>
+        <w:rPr>
+          <w:rFonts w:asciiTheme="majorBidi" w:hAnsiTheme="majorBidi" w:cstheme="majorBidi"/>
+          <w:b/>
+          <w:bCs/>
+          <w:sz w:val="32"/>
+          <w:szCs w:val="32"/>
+          <w:shd w:val="clear" w:color="auto" w:fill="FFFFFF"/>
+        </w:rPr>
+      </w:pPr>
+      <w:r>
+        <w:rPr>
+          <w:rFonts w:asciiTheme="majorBidi" w:hAnsiTheme="majorBidi" w:cstheme="majorBidi"/>
+          <w:b/>
+          <w:bCs/>
+          <w:sz w:val="32"/>
+          <w:szCs w:val="32"/>
+          <w:shd w:val="clear" w:color="auto" w:fill="FFFFFF"/>
+        </w:rPr>
+        <w:lastRenderedPageBreak/>
+        <w:t>Description:</w:t>
+      </w:r>
+    </w:p>
+    <w:p>
+      <w:pPr>
+        <w:rPr>
+          <w:rFonts w:asciiTheme="majorBidi" w:hAnsiTheme="majorBidi" w:cstheme="majorBidi"/>
+          <w:color w:val="000000"/>
+          <w:sz w:val="28"/>
+          <w:szCs w:val="28"/>
+        </w:rPr>
+      </w:pPr>
+      <w:r>
+        <w:rPr>
+          <w:rFonts w:asciiTheme="majorBidi" w:hAnsiTheme="majorBidi" w:cstheme="majorBidi"/>
+          <w:color w:val="000000"/>
+          <w:sz w:val="28"/>
+          <w:szCs w:val="28"/>
+        </w:rPr>
+        <w:t xml:space="preserve">In this game, you play as RoboLarry, a delivery robot for Lamazone's online shopping service. </w:t>
+      </w:r>
+      <w:r>
+        <w:rPr>
+          <w:rFonts w:asciiTheme="majorBidi" w:hAnsiTheme="majorBidi" w:cstheme="majorBidi"/>
+          <w:b/>
+          <w:bCs/>
+          <w:color w:val="000000"/>
+          <w:sz w:val="28"/>
+          <w:szCs w:val="28"/>
+        </w:rPr>
+        <w:t>Your goal</w:t>
+      </w:r>
+      <w:r>
+        <w:rPr>
+          <w:rFonts w:asciiTheme="majorBidi" w:hAnsiTheme="majorBidi" w:cstheme="majorBidi"/>
+          <w:color w:val="000000"/>
+          <w:sz w:val="28"/>
+          <w:szCs w:val="28"/>
+        </w:rPr>
+        <w:t xml:space="preserve"> is to complete your daily delivery quota by delivering packages to their corresponding customers. </w:t>
+      </w:r>
+    </w:p>
+    <w:p>
+      <w:pPr>
+        <w:rPr>
+          <w:rFonts w:asciiTheme="majorBidi" w:hAnsiTheme="majorBidi" w:cstheme="majorBidi"/>
+          <w:color w:val="000000"/>
+          <w:sz w:val="28"/>
+          <w:szCs w:val="28"/>
+        </w:rPr>
+      </w:pPr>
+      <w:r>
+        <w:rPr>
+          <w:rFonts w:asciiTheme="majorBidi" w:hAnsiTheme="majorBidi" w:cstheme="majorBidi"/>
+          <w:color w:val="000000"/>
+          <w:sz w:val="28"/>
+          <w:szCs w:val="28"/>
+        </w:rPr>
+        <w:t>The catch? You have a limited battery and can only hold one package at a time.</w:t>
+      </w:r>
+      <w:r>
+        <w:rPr>
+          <w:rFonts w:asciiTheme="majorBidi" w:hAnsiTheme="majorBidi" w:cstheme="majorBidi"/>
+          <w:color w:val="000000"/>
+          <w:sz w:val="28"/>
+          <w:szCs w:val="28"/>
+        </w:rPr>
+        <w:cr/>
+      </w:r>
+      <w:r>
+        <w:rPr>
+          <w:rFonts w:asciiTheme="majorBidi" w:hAnsiTheme="majorBidi" w:cstheme="majorBidi"/>
+          <w:color w:val="000000"/>
+          <w:sz w:val="28"/>
+          <w:szCs w:val="28"/>
+        </w:rPr>
+        <w:cr/>
+        <w:t xml:space="preserve">To </w:t>
+      </w:r>
+      <w:r>
+        <w:rPr>
+          <w:rFonts w:asciiTheme="majorBidi" w:hAnsiTheme="majorBidi" w:cstheme="majorBidi"/>
+          <w:b/>
+          <w:bCs/>
+          <w:color w:val="000000"/>
+          <w:sz w:val="28"/>
+          <w:szCs w:val="28"/>
+        </w:rPr>
+        <w:t>complete your deliveries</w:t>
+      </w:r>
+      <w:r>
+        <w:rPr>
+          <w:rFonts w:asciiTheme="majorBidi" w:hAnsiTheme="majorBidi" w:cstheme="majorBidi"/>
+          <w:color w:val="000000"/>
+          <w:sz w:val="28"/>
+          <w:szCs w:val="28"/>
+        </w:rPr>
+        <w:t>, you'll need to navigate through the city streets, avoiding obstacles like buildings and moving cars. Along the way, you can collect batteries on the road to recharge your energy.</w:t>
+      </w:r>
+      <w:r>
+        <w:rPr>
+          <w:rFonts w:asciiTheme="majorBidi" w:hAnsiTheme="majorBidi" w:cstheme="majorBidi"/>
+          <w:color w:val="000000"/>
+          <w:sz w:val="28"/>
+          <w:szCs w:val="28"/>
+        </w:rPr>
+        <w:cr/>
+      </w:r>
+      <w:r>
+        <w:rPr>
+          <w:rFonts w:asciiTheme="majorBidi" w:hAnsiTheme="majorBidi" w:cstheme="majorBidi"/>
+          <w:color w:val="000000"/>
+          <w:sz w:val="28"/>
+          <w:szCs w:val="28"/>
+        </w:rPr>
+        <w:cr/>
+        <w:t xml:space="preserve">As you collect more energy, your speed will increase, so be careful not to hit any obstacles! </w:t>
+      </w:r>
+    </w:p>
+    <w:p>
+      <w:pPr>
+        <w:rPr>
+          <w:rFonts w:asciiTheme="majorBidi" w:hAnsiTheme="majorBidi" w:cstheme="majorBidi"/>
+          <w:color w:val="000000"/>
+          <w:sz w:val="28"/>
+          <w:szCs w:val="28"/>
+        </w:rPr>
+      </w:pPr>
+      <w:r>
+        <w:rPr>
+          <w:rFonts w:asciiTheme="majorBidi" w:hAnsiTheme="majorBidi" w:cstheme="majorBidi"/>
+          <w:color w:val="000000"/>
+          <w:sz w:val="28"/>
+          <w:szCs w:val="28"/>
+        </w:rPr>
+        <w:t xml:space="preserve">The game will be played using </w:t>
+      </w:r>
+      <w:r>
+        <w:rPr>
+          <w:rFonts w:asciiTheme="majorBidi" w:hAnsiTheme="majorBidi" w:cstheme="majorBidi"/>
+          <w:b/>
+          <w:bCs/>
+          <w:color w:val="000000"/>
+          <w:sz w:val="28"/>
+          <w:szCs w:val="28"/>
+        </w:rPr>
+        <w:t>keyboard controls</w:t>
+      </w:r>
+      <w:r>
+        <w:rPr>
+          <w:rFonts w:asciiTheme="majorBidi" w:hAnsiTheme="majorBidi" w:cstheme="majorBidi"/>
+          <w:color w:val="000000"/>
+          <w:sz w:val="28"/>
+          <w:szCs w:val="28"/>
+        </w:rPr>
+        <w:t xml:space="preserve"> to steer left and right. The challenge is to complete all deliveries within the </w:t>
+      </w:r>
+      <w:r>
+        <w:rPr>
+          <w:rFonts w:asciiTheme="majorBidi" w:hAnsiTheme="majorBidi" w:cstheme="majorBidi"/>
+          <w:b/>
+          <w:bCs/>
+          <w:color w:val="000000"/>
+          <w:sz w:val="28"/>
+          <w:szCs w:val="28"/>
+        </w:rPr>
+        <w:t>time limit</w:t>
+      </w:r>
+      <w:r>
+        <w:rPr>
+          <w:rFonts w:asciiTheme="majorBidi" w:hAnsiTheme="majorBidi" w:cstheme="majorBidi"/>
+          <w:color w:val="000000"/>
+          <w:sz w:val="28"/>
+          <w:szCs w:val="28"/>
+        </w:rPr>
+        <w:t xml:space="preserve"> and with the limited battery life. Can you become the top delivery robot for Lamazone?</w:t>
+      </w:r>
+    </w:p>
+    <w:p>
+      <w:pPr>
+        <w:rPr>
+          <w:rFonts w:asciiTheme="majorBidi" w:hAnsiTheme="majorBidi" w:cstheme="majorBidi"/>
+          <w:sz w:val="32"/>
+          <w:szCs w:val="32"/>
+          <w:shd w:val="clear" w:color="auto" w:fill="FFFFFF"/>
+        </w:rPr>
+      </w:pPr>
+    </w:p>
+    <w:p>
+      <w:pPr>
+        <w:jc w:val="center"/>
+        <w:rPr>
+          <w:rFonts w:asciiTheme="majorBidi" w:hAnsiTheme="majorBidi" w:cstheme="majorBidi"/>
+          <w:b/>
+          <w:bCs/>
+          <w:color w:val="000000"/>
+          <w:sz w:val="32"/>
+          <w:szCs w:val="32"/>
+        </w:rPr>
+      </w:pPr>
+      <w:r>
+        <w:rPr>
+          <w:rFonts w:asciiTheme="majorBidi" w:hAnsiTheme="majorBidi" w:cstheme="majorBidi"/>
+          <w:b/>
+          <w:bCs/>
+          <w:color w:val="000000"/>
+          <w:sz w:val="32"/>
+          <w:szCs w:val="32"/>
+        </w:rPr>
+        <w:drawing>
+          <wp:inline distT="0" distB="0" distL="0" distR="0" wp14:anchorId="38EA54CB" wp14:editId="28B4C78A">
+            <wp:extent cx="3999377" cy="2956560"/>
+            <wp:effectExtent l="0" t="0" r="1270" b="0"/>
+            <wp:docPr id="1" name="Picture 1"/>
+            <wp:cNvGraphicFramePr>
+              <a:graphicFrameLocks xmlns:a="http://schemas.openxmlformats.org/drawingml/2006/main" noChangeAspect="1"/>
+            </wp:cNvGraphicFramePr>
+            <a:graphic xmlns:a="http://schemas.openxmlformats.org/drawingml/2006/main">
+              <a:graphicData uri="http://schemas.openxmlformats.org/drawingml/2006/picture">
+                <pic:pic xmlns:pic="http://schemas.openxmlformats.org/drawingml/2006/picture">
+                  <pic:nvPicPr>
+                    <pic:cNvPr id="1" name=""/>
+                    <pic:cNvPicPr/>
+                  </pic:nvPicPr>
+                  <pic:blipFill>
+                    <a:blip r:embed="rId12"/>
+                    <a:stretch>
+                      <a:fillRect/>
+                    </a:stretch>
+                  </pic:blipFill>
+                  <pic:spPr>
+                    <a:xfrm>
+                      <a:off x="0" y="0"/>
+                      <a:ext cx="4006430" cy="2961774"/>
+                    </a:xfrm>
+                    <a:prstGeom prst="rect">
+                      <a:avLst/>
+                    </a:prstGeom>
+                  </pic:spPr>
+                </pic:pic>
+              </a:graphicData>
+            </a:graphic>
+          </wp:inline>
+        </w:drawing>
+      </w:r>
+    </w:p>
+    <w:p>
+      <w:pPr>
+        <w:rPr>
+          <w:rFonts w:asciiTheme="majorBidi" w:hAnsiTheme="majorBidi" w:cstheme="majorBidi"/>
           <w:b/>
           <w:bCs/>
           <w:color w:val="000000"/>
@@ -574,7 +1321,7 @@
         <w:contextualSpacing w:val="0"/>
         <w:outlineLvl w:val="1"/>
         <w:rPr>
-          <w:rFonts w:ascii="Calibri" w:hAnsi="Calibri" w:cs="Calibri"/>
+          <w:rFonts w:asciiTheme="majorBidi" w:hAnsiTheme="majorBidi" w:cstheme="majorBidi"/>
           <w:b/>
           <w:bCs/>
           <w:vanish/>
@@ -597,7 +1344,7 @@
         <w:contextualSpacing w:val="0"/>
         <w:outlineLvl w:val="1"/>
         <w:rPr>
-          <w:rFonts w:ascii="Calibri" w:hAnsi="Calibri" w:cs="Calibri"/>
+          <w:rFonts w:asciiTheme="majorBidi" w:hAnsiTheme="majorBidi" w:cstheme="majorBidi"/>
           <w:b/>
           <w:bCs/>
           <w:vanish/>
@@ -616,7 +1363,7 @@
       <w:bookmarkEnd w:id="3"/>
     </w:p>
     <w:sectPr>
-      <w:footerReference w:type="default" r:id="rId12"/>
+      <w:footerReference w:type="default" r:id="rId13"/>
       <w:pgSz w:w="12240" w:h="15840"/>
       <w:pgMar w:top="900" w:right="720" w:bottom="1080" w:left="1440" w:header="720" w:footer="720" w:gutter="0"/>
       <w:pgBorders w:display="notFirstPage" w:offsetFrom="page">
@@ -633,7 +1380,7 @@
 </file>
 
 <file path=word/endnotes.xml><?xml version="1.0" encoding="utf-8"?>
-<w:endnotes xmlns:wpc="http://schemas.microsoft.com/office/word/2010/wordprocessingCanvas" xmlns:cx="http://schemas.microsoft.com/office/drawing/2014/chartex" xmlns:cx1="http://schemas.microsoft.com/office/drawing/2015/9/8/chartex" xmlns:cx2="http://schemas.microsoft.com/office/drawing/2015/10/21/chartex" xmlns:cx3="http://schemas.microsoft.com/office/drawing/2016/5/9/chartex" xmlns:cx4="http://schemas.microsoft.com/office/drawing/2016/5/10/chartex" xmlns:cx5="http://schemas.microsoft.com/office/drawing/2016/5/11/chartex" xmlns:cx6="http://schemas.microsoft.com/office/drawing/2016/5/12/chartex" xmlns:cx7="http://schemas.microsoft.com/office/drawing/2016/5/13/chartex" xmlns:cx8="http://schemas.microsoft.com/office/drawing/2016/5/14/chartex" xmlns:mc="http://schemas.openxmlformats.org/markup-compatibility/2006" xmlns:aink="http://schemas.microsoft.com/office/drawing/2016/ink" xmlns:am3d="http://schemas.microsoft.com/office/drawing/2017/model3d" xmlns:o="urn:schemas-microsoft-com:office:office" xmlns:oel="http://schemas.microsoft.com/office/2019/extlst" xmlns:r="http://schemas.openxmlformats.org/officeDocument/2006/relationships" xmlns:m="http://schemas.openxmlformats.org/officeDocument/2006/math" xmlns:v="urn:schemas-microsoft-com:vml" xmlns:wp14="http://schemas.microsoft.com/office/word/2010/wordprocessingDrawing" xmlns:wp="http://schemas.openxmlformats.org/drawingml/2006/wordprocessingDrawing" xmlns:w10="urn:schemas-microsoft-com:office:word" xmlns:w="http://schemas.openxmlformats.org/wordprocessingml/2006/main" xmlns:w14="http://schemas.microsoft.com/office/word/2010/wordml" xmlns:w15="http://schemas.microsoft.com/office/word/2012/wordml" xmlns:w16cex="http://schemas.microsoft.com/office/word/2018/wordml/cex" xmlns:w16cid="http://schemas.microsoft.com/office/word/2016/wordml/cid" xmlns:w16="http://schemas.microsoft.com/office/word/2018/wordml" xmlns:w16du="http://schemas.microsoft.com/office/word/2023/wordml/word16du" xmlns:w16sdtdh="http://schemas.microsoft.com/office/word/2020/wordml/sdtdatahash" xmlns:w16se="http://schemas.microsoft.com/office/word/2015/wordml/symex" xmlns:wpg="http://schemas.microsoft.com/office/word/2010/wordprocessingGroup" xmlns:wpi="http://schemas.microsoft.com/office/word/2010/wordprocessingInk" xmlns:wne="http://schemas.microsoft.com/office/word/2006/wordml" xmlns:wps="http://schemas.microsoft.com/office/word/2010/wordprocessingShape" mc:Ignorable="w14 w15 w16se w16cid w16 w16cex w16sdtdh wp14">
+<w:endnotes xmlns:wpc="http://schemas.microsoft.com/office/word/2010/wordprocessingCanvas" xmlns:cx="http://schemas.microsoft.com/office/drawing/2014/chartex" xmlns:cx1="http://schemas.microsoft.com/office/drawing/2015/9/8/chartex" xmlns:cx2="http://schemas.microsoft.com/office/drawing/2015/10/21/chartex" xmlns:cx3="http://schemas.microsoft.com/office/drawing/2016/5/9/chartex" xmlns:cx4="http://schemas.microsoft.com/office/drawing/2016/5/10/chartex" xmlns:cx5="http://schemas.microsoft.com/office/drawing/2016/5/11/chartex" xmlns:cx6="http://schemas.microsoft.com/office/drawing/2016/5/12/chartex" xmlns:cx7="http://schemas.microsoft.com/office/drawing/2016/5/13/chartex" xmlns:cx8="http://schemas.microsoft.com/office/drawing/2016/5/14/chartex" xmlns:mc="http://schemas.openxmlformats.org/markup-compatibility/2006" xmlns:aink="http://schemas.microsoft.com/office/drawing/2016/ink" xmlns:am3d="http://schemas.microsoft.com/office/drawing/2017/model3d" xmlns:o="urn:schemas-microsoft-com:office:office" xmlns:r="http://schemas.openxmlformats.org/officeDocument/2006/relationships" xmlns:m="http://schemas.openxmlformats.org/officeDocument/2006/math" xmlns:v="urn:schemas-microsoft-com:vml" xmlns:wp14="http://schemas.microsoft.com/office/word/2010/wordprocessingDrawing" xmlns:wp="http://schemas.openxmlformats.org/drawingml/2006/wordprocessingDrawing" xmlns:w10="urn:schemas-microsoft-com:office:word" xmlns:w="http://schemas.openxmlformats.org/wordprocessingml/2006/main" xmlns:w14="http://schemas.microsoft.com/office/word/2010/wordml" xmlns:w15="http://schemas.microsoft.com/office/word/2012/wordml" xmlns:w16cex="http://schemas.microsoft.com/office/word/2018/wordml/cex" xmlns:w16cid="http://schemas.microsoft.com/office/word/2016/wordml/cid" xmlns:w16="http://schemas.microsoft.com/office/word/2018/wordml" xmlns:w16sdtdh="http://schemas.microsoft.com/office/word/2020/wordml/sdtdatahash" xmlns:w16se="http://schemas.microsoft.com/office/word/2015/wordml/symex" xmlns:wpg="http://schemas.microsoft.com/office/word/2010/wordprocessingGroup" xmlns:wpi="http://schemas.microsoft.com/office/word/2010/wordprocessingInk" xmlns:wne="http://schemas.microsoft.com/office/word/2006/wordml" xmlns:wps="http://schemas.microsoft.com/office/word/2010/wordprocessingShape" mc:Ignorable="w14 w15 w16se w16cid w16 w16cex w16sdtdh wp14">
   <w:endnote w:type="separator" w:id="-1">
     <w:p>
       <w:pPr>
@@ -658,7 +1405,7 @@
 </file>
 
 <file path=word/footer1.xml><?xml version="1.0" encoding="utf-8"?>
-<w:ftr xmlns:wpc="http://schemas.microsoft.com/office/word/2010/wordprocessingCanvas" xmlns:cx="http://schemas.microsoft.com/office/drawing/2014/chartex" xmlns:cx1="http://schemas.microsoft.com/office/drawing/2015/9/8/chartex" xmlns:cx2="http://schemas.microsoft.com/office/drawing/2015/10/21/chartex" xmlns:cx3="http://schemas.microsoft.com/office/drawing/2016/5/9/chartex" xmlns:cx4="http://schemas.microsoft.com/office/drawing/2016/5/10/chartex" xmlns:cx5="http://schemas.microsoft.com/office/drawing/2016/5/11/chartex" xmlns:cx6="http://schemas.microsoft.com/office/drawing/2016/5/12/chartex" xmlns:cx7="http://schemas.microsoft.com/office/drawing/2016/5/13/chartex" xmlns:cx8="http://schemas.microsoft.com/office/drawing/2016/5/14/chartex" xmlns:mc="http://schemas.openxmlformats.org/markup-compatibility/2006" xmlns:aink="http://schemas.microsoft.com/office/drawing/2016/ink" xmlns:am3d="http://schemas.microsoft.com/office/drawing/2017/model3d" xmlns:o="urn:schemas-microsoft-com:office:office" xmlns:oel="http://schemas.microsoft.com/office/2019/extlst" xmlns:r="http://schemas.openxmlformats.org/officeDocument/2006/relationships" xmlns:m="http://schemas.openxmlformats.org/officeDocument/2006/math" xmlns:v="urn:schemas-microsoft-com:vml" xmlns:wp14="http://schemas.microsoft.com/office/word/2010/wordprocessingDrawing" xmlns:wp="http://schemas.openxmlformats.org/drawingml/2006/wordprocessingDrawing" xmlns:w10="urn:schemas-microsoft-com:office:word" xmlns:w="http://schemas.openxmlformats.org/wordprocessingml/2006/main" xmlns:w14="http://schemas.microsoft.com/office/word/2010/wordml" xmlns:w15="http://schemas.microsoft.com/office/word/2012/wordml" xmlns:w16cex="http://schemas.microsoft.com/office/word/2018/wordml/cex" xmlns:w16cid="http://schemas.microsoft.com/office/word/2016/wordml/cid" xmlns:w16="http://schemas.microsoft.com/office/word/2018/wordml" xmlns:w16du="http://schemas.microsoft.com/office/word/2023/wordml/word16du" xmlns:w16sdtdh="http://schemas.microsoft.com/office/word/2020/wordml/sdtdatahash" xmlns:w16se="http://schemas.microsoft.com/office/word/2015/wordml/symex" xmlns:wpg="http://schemas.microsoft.com/office/word/2010/wordprocessingGroup" xmlns:wpi="http://schemas.microsoft.com/office/word/2010/wordprocessingInk" xmlns:wne="http://schemas.microsoft.com/office/word/2006/wordml" xmlns:wps="http://schemas.microsoft.com/office/word/2010/wordprocessingShape" mc:Ignorable="w14 w15 w16se w16cid w16 w16cex w16sdtdh wp14">
+<w:ftr xmlns:wpc="http://schemas.microsoft.com/office/word/2010/wordprocessingCanvas" xmlns:cx="http://schemas.microsoft.com/office/drawing/2014/chartex" xmlns:cx1="http://schemas.microsoft.com/office/drawing/2015/9/8/chartex" xmlns:cx2="http://schemas.microsoft.com/office/drawing/2015/10/21/chartex" xmlns:cx3="http://schemas.microsoft.com/office/drawing/2016/5/9/chartex" xmlns:cx4="http://schemas.microsoft.com/office/drawing/2016/5/10/chartex" xmlns:cx5="http://schemas.microsoft.com/office/drawing/2016/5/11/chartex" xmlns:cx6="http://schemas.microsoft.com/office/drawing/2016/5/12/chartex" xmlns:cx7="http://schemas.microsoft.com/office/drawing/2016/5/13/chartex" xmlns:cx8="http://schemas.microsoft.com/office/drawing/2016/5/14/chartex" xmlns:mc="http://schemas.openxmlformats.org/markup-compatibility/2006" xmlns:aink="http://schemas.microsoft.com/office/drawing/2016/ink" xmlns:am3d="http://schemas.microsoft.com/office/drawing/2017/model3d" xmlns:o="urn:schemas-microsoft-com:office:office" xmlns:r="http://schemas.openxmlformats.org/officeDocument/2006/relationships" xmlns:m="http://schemas.openxmlformats.org/officeDocument/2006/math" xmlns:v="urn:schemas-microsoft-com:vml" xmlns:wp14="http://schemas.microsoft.com/office/word/2010/wordprocessingDrawing" xmlns:wp="http://schemas.openxmlformats.org/drawingml/2006/wordprocessingDrawing" xmlns:w10="urn:schemas-microsoft-com:office:word" xmlns:w="http://schemas.openxmlformats.org/wordprocessingml/2006/main" xmlns:w14="http://schemas.microsoft.com/office/word/2010/wordml" xmlns:w15="http://schemas.microsoft.com/office/word/2012/wordml" xmlns:w16cex="http://schemas.microsoft.com/office/word/2018/wordml/cex" xmlns:w16cid="http://schemas.microsoft.com/office/word/2016/wordml/cid" xmlns:w16="http://schemas.microsoft.com/office/word/2018/wordml" xmlns:w16sdtdh="http://schemas.microsoft.com/office/word/2020/wordml/sdtdatahash" xmlns:w16se="http://schemas.microsoft.com/office/word/2015/wordml/symex" xmlns:wpg="http://schemas.microsoft.com/office/word/2010/wordprocessingGroup" xmlns:wpi="http://schemas.microsoft.com/office/word/2010/wordprocessingInk" xmlns:wne="http://schemas.microsoft.com/office/word/2006/wordml" xmlns:wps="http://schemas.microsoft.com/office/word/2010/wordprocessingShape" mc:Ignorable="w14 w15 w16se w16cid w16 w16cex w16sdtdh wp14">
   <w:sdt>
     <w:sdtPr>
       <w:id w:val="-1248265167"/>
@@ -711,7 +1458,7 @@
 </file>
 
 <file path=word/footnotes.xml><?xml version="1.0" encoding="utf-8"?>
-<w:footnotes xmlns:wpc="http://schemas.microsoft.com/office/word/2010/wordprocessingCanvas" xmlns:cx="http://schemas.microsoft.com/office/drawing/2014/chartex" xmlns:cx1="http://schemas.microsoft.com/office/drawing/2015/9/8/chartex" xmlns:cx2="http://schemas.microsoft.com/office/drawing/2015/10/21/chartex" xmlns:cx3="http://schemas.microsoft.com/office/drawing/2016/5/9/chartex" xmlns:cx4="http://schemas.microsoft.com/office/drawing/2016/5/10/chartex" xmlns:cx5="http://schemas.microsoft.com/office/drawing/2016/5/11/chartex" xmlns:cx6="http://schemas.microsoft.com/office/drawing/2016/5/12/chartex" xmlns:cx7="http://schemas.microsoft.com/office/drawing/2016/5/13/chartex" xmlns:cx8="http://schemas.microsoft.com/office/drawing/2016/5/14/chartex" xmlns:mc="http://schemas.openxmlformats.org/markup-compatibility/2006" xmlns:aink="http://schemas.microsoft.com/office/drawing/2016/ink" xmlns:am3d="http://schemas.microsoft.com/office/drawing/2017/model3d" xmlns:o="urn:schemas-microsoft-com:office:office" xmlns:oel="http://schemas.microsoft.com/office/2019/extlst" xmlns:r="http://schemas.openxmlformats.org/officeDocument/2006/relationships" xmlns:m="http://schemas.openxmlformats.org/officeDocument/2006/math" xmlns:v="urn:schemas-microsoft-com:vml" xmlns:wp14="http://schemas.microsoft.com/office/word/2010/wordprocessingDrawing" xmlns:wp="http://schemas.openxmlformats.org/drawingml/2006/wordprocessingDrawing" xmlns:w10="urn:schemas-microsoft-com:office:word" xmlns:w="http://schemas.openxmlformats.org/wordprocessingml/2006/main" xmlns:w14="http://schemas.microsoft.com/office/word/2010/wordml" xmlns:w15="http://schemas.microsoft.com/office/word/2012/wordml" xmlns:w16cex="http://schemas.microsoft.com/office/word/2018/wordml/cex" xmlns:w16cid="http://schemas.microsoft.com/office/word/2016/wordml/cid" xmlns:w16="http://schemas.microsoft.com/office/word/2018/wordml" xmlns:w16du="http://schemas.microsoft.com/office/word/2023/wordml/word16du" xmlns:w16sdtdh="http://schemas.microsoft.com/office/word/2020/wordml/sdtdatahash" xmlns:w16se="http://schemas.microsoft.com/office/word/2015/wordml/symex" xmlns:wpg="http://schemas.microsoft.com/office/word/2010/wordprocessingGroup" xmlns:wpi="http://schemas.microsoft.com/office/word/2010/wordprocessingInk" xmlns:wne="http://schemas.microsoft.com/office/word/2006/wordml" xmlns:wps="http://schemas.microsoft.com/office/word/2010/wordprocessingShape" mc:Ignorable="w14 w15 w16se w16cid w16 w16cex w16sdtdh wp14">
+<w:footnotes xmlns:wpc="http://schemas.microsoft.com/office/word/2010/wordprocessingCanvas" xmlns:cx="http://schemas.microsoft.com/office/drawing/2014/chartex" xmlns:cx1="http://schemas.microsoft.com/office/drawing/2015/9/8/chartex" xmlns:cx2="http://schemas.microsoft.com/office/drawing/2015/10/21/chartex" xmlns:cx3="http://schemas.microsoft.com/office/drawing/2016/5/9/chartex" xmlns:cx4="http://schemas.microsoft.com/office/drawing/2016/5/10/chartex" xmlns:cx5="http://schemas.microsoft.com/office/drawing/2016/5/11/chartex" xmlns:cx6="http://schemas.microsoft.com/office/drawing/2016/5/12/chartex" xmlns:cx7="http://schemas.microsoft.com/office/drawing/2016/5/13/chartex" xmlns:cx8="http://schemas.microsoft.com/office/drawing/2016/5/14/chartex" xmlns:mc="http://schemas.openxmlformats.org/markup-compatibility/2006" xmlns:aink="http://schemas.microsoft.com/office/drawing/2016/ink" xmlns:am3d="http://schemas.microsoft.com/office/drawing/2017/model3d" xmlns:o="urn:schemas-microsoft-com:office:office" xmlns:r="http://schemas.openxmlformats.org/officeDocument/2006/relationships" xmlns:m="http://schemas.openxmlformats.org/officeDocument/2006/math" xmlns:v="urn:schemas-microsoft-com:vml" xmlns:wp14="http://schemas.microsoft.com/office/word/2010/wordprocessingDrawing" xmlns:wp="http://schemas.openxmlformats.org/drawingml/2006/wordprocessingDrawing" xmlns:w10="urn:schemas-microsoft-com:office:word" xmlns:w="http://schemas.openxmlformats.org/wordprocessingml/2006/main" xmlns:w14="http://schemas.microsoft.com/office/word/2010/wordml" xmlns:w15="http://schemas.microsoft.com/office/word/2012/wordml" xmlns:w16cex="http://schemas.microsoft.com/office/word/2018/wordml/cex" xmlns:w16cid="http://schemas.microsoft.com/office/word/2016/wordml/cid" xmlns:w16="http://schemas.microsoft.com/office/word/2018/wordml" xmlns:w16sdtdh="http://schemas.microsoft.com/office/word/2020/wordml/sdtdatahash" xmlns:w16se="http://schemas.microsoft.com/office/word/2015/wordml/symex" xmlns:wpg="http://schemas.microsoft.com/office/word/2010/wordprocessingGroup" xmlns:wpi="http://schemas.microsoft.com/office/word/2010/wordprocessingInk" xmlns:wne="http://schemas.microsoft.com/office/word/2006/wordml" xmlns:wps="http://schemas.microsoft.com/office/word/2010/wordprocessingShape" mc:Ignorable="w14 w15 w16se w16cid w16 w16cex w16sdtdh wp14">
   <w:footnote w:type="separator" w:id="-1">
     <w:p>
       <w:pPr>
@@ -736,7 +1483,7 @@
 </file>
 
 <file path=word/numbering.xml><?xml version="1.0" encoding="utf-8"?>
-<w:numbering xmlns:wpc="http://schemas.microsoft.com/office/word/2010/wordprocessingCanvas" xmlns:cx="http://schemas.microsoft.com/office/drawing/2014/chartex" xmlns:cx1="http://schemas.microsoft.com/office/drawing/2015/9/8/chartex" xmlns:cx2="http://schemas.microsoft.com/office/drawing/2015/10/21/chartex" xmlns:cx3="http://schemas.microsoft.com/office/drawing/2016/5/9/chartex" xmlns:cx4="http://schemas.microsoft.com/office/drawing/2016/5/10/chartex" xmlns:cx5="http://schemas.microsoft.com/office/drawing/2016/5/11/chartex" xmlns:cx6="http://schemas.microsoft.com/office/drawing/2016/5/12/chartex" xmlns:cx7="http://schemas.microsoft.com/office/drawing/2016/5/13/chartex" xmlns:cx8="http://schemas.microsoft.com/office/drawing/2016/5/14/chartex" xmlns:mc="http://schemas.openxmlformats.org/markup-compatibility/2006" xmlns:aink="http://schemas.microsoft.com/office/drawing/2016/ink" xmlns:am3d="http://schemas.microsoft.com/office/drawing/2017/model3d" xmlns:o="urn:schemas-microsoft-com:office:office" xmlns:oel="http://schemas.microsoft.com/office/2019/extlst" xmlns:r="http://schemas.openxmlformats.org/officeDocument/2006/relationships" xmlns:m="http://schemas.openxmlformats.org/officeDocument/2006/math" xmlns:v="urn:schemas-microsoft-com:vml" xmlns:wp14="http://schemas.microsoft.com/office/word/2010/wordprocessingDrawing" xmlns:wp="http://schemas.openxmlformats.org/drawingml/2006/wordprocessingDrawing" xmlns:w10="urn:schemas-microsoft-com:office:word" xmlns:w="http://schemas.openxmlformats.org/wordprocessingml/2006/main" xmlns:w14="http://schemas.microsoft.com/office/word/2010/wordml" xmlns:w15="http://schemas.microsoft.com/office/word/2012/wordml" xmlns:w16cex="http://schemas.microsoft.com/office/word/2018/wordml/cex" xmlns:w16cid="http://schemas.microsoft.com/office/word/2016/wordml/cid" xmlns:w16="http://schemas.microsoft.com/office/word/2018/wordml" xmlns:w16du="http://schemas.microsoft.com/office/word/2023/wordml/word16du" xmlns:w16sdtdh="http://schemas.microsoft.com/office/word/2020/wordml/sdtdatahash" xmlns:w16se="http://schemas.microsoft.com/office/word/2015/wordml/symex" xmlns:wpg="http://schemas.microsoft.com/office/word/2010/wordprocessingGroup" xmlns:wpi="http://schemas.microsoft.com/office/word/2010/wordprocessingInk" xmlns:wne="http://schemas.microsoft.com/office/word/2006/wordml" xmlns:wps="http://schemas.microsoft.com/office/word/2010/wordprocessingShape" mc:Ignorable="w14 w15 w16se w16cid w16 w16cex w16sdtdh wp14">
+<w:numbering xmlns:wpc="http://schemas.microsoft.com/office/word/2010/wordprocessingCanvas" xmlns:cx="http://schemas.microsoft.com/office/drawing/2014/chartex" xmlns:cx1="http://schemas.microsoft.com/office/drawing/2015/9/8/chartex" xmlns:cx2="http://schemas.microsoft.com/office/drawing/2015/10/21/chartex" xmlns:cx3="http://schemas.microsoft.com/office/drawing/2016/5/9/chartex" xmlns:cx4="http://schemas.microsoft.com/office/drawing/2016/5/10/chartex" xmlns:cx5="http://schemas.microsoft.com/office/drawing/2016/5/11/chartex" xmlns:cx6="http://schemas.microsoft.com/office/drawing/2016/5/12/chartex" xmlns:cx7="http://schemas.microsoft.com/office/drawing/2016/5/13/chartex" xmlns:cx8="http://schemas.microsoft.com/office/drawing/2016/5/14/chartex" xmlns:mc="http://schemas.openxmlformats.org/markup-compatibility/2006" xmlns:aink="http://schemas.microsoft.com/office/drawing/2016/ink" xmlns:am3d="http://schemas.microsoft.com/office/drawing/2017/model3d" xmlns:o="urn:schemas-microsoft-com:office:office" xmlns:r="http://schemas.openxmlformats.org/officeDocument/2006/relationships" xmlns:m="http://schemas.openxmlformats.org/officeDocument/2006/math" xmlns:v="urn:schemas-microsoft-com:vml" xmlns:wp14="http://schemas.microsoft.com/office/word/2010/wordprocessingDrawing" xmlns:wp="http://schemas.openxmlformats.org/drawingml/2006/wordprocessingDrawing" xmlns:w10="urn:schemas-microsoft-com:office:word" xmlns:w="http://schemas.openxmlformats.org/wordprocessingml/2006/main" xmlns:w14="http://schemas.microsoft.com/office/word/2010/wordml" xmlns:w15="http://schemas.microsoft.com/office/word/2012/wordml" xmlns:w16cex="http://schemas.microsoft.com/office/word/2018/wordml/cex" xmlns:w16cid="http://schemas.microsoft.com/office/word/2016/wordml/cid" xmlns:w16="http://schemas.microsoft.com/office/word/2018/wordml" xmlns:w16sdtdh="http://schemas.microsoft.com/office/word/2020/wordml/sdtdatahash" xmlns:w16se="http://schemas.microsoft.com/office/word/2015/wordml/symex" xmlns:wpg="http://schemas.microsoft.com/office/word/2010/wordprocessingGroup" xmlns:wpi="http://schemas.microsoft.com/office/word/2010/wordprocessingInk" xmlns:wne="http://schemas.microsoft.com/office/word/2006/wordml" xmlns:wps="http://schemas.microsoft.com/office/word/2010/wordprocessingShape" mc:Ignorable="w14 w15 w16se w16cid w16 w16cex w16sdtdh wp14">
   <w:abstractNum w:abstractNumId="0" w15:restartNumberingAfterBreak="0">
     <w:nsid w:val="0CBE7F1A"/>
     <w:multiLevelType w:val="hybridMultilevel"/>
@@ -3344,70 +4091,70 @@
       </w:rPr>
     </w:lvl>
   </w:abstractNum>
-  <w:num w:numId="1" w16cid:durableId="508636827">
+  <w:num w:numId="1">
     <w:abstractNumId w:val="6"/>
   </w:num>
-  <w:num w:numId="2" w16cid:durableId="1067416736">
+  <w:num w:numId="2">
     <w:abstractNumId w:val="19"/>
   </w:num>
-  <w:num w:numId="3" w16cid:durableId="750735508">
+  <w:num w:numId="3">
     <w:abstractNumId w:val="8"/>
   </w:num>
-  <w:num w:numId="4" w16cid:durableId="59208372">
+  <w:num w:numId="4">
     <w:abstractNumId w:val="2"/>
   </w:num>
-  <w:num w:numId="5" w16cid:durableId="497580865">
+  <w:num w:numId="5">
     <w:abstractNumId w:val="10"/>
   </w:num>
-  <w:num w:numId="6" w16cid:durableId="320740484">
+  <w:num w:numId="6">
     <w:abstractNumId w:val="5"/>
   </w:num>
-  <w:num w:numId="7" w16cid:durableId="997921211">
+  <w:num w:numId="7">
     <w:abstractNumId w:val="15"/>
   </w:num>
-  <w:num w:numId="8" w16cid:durableId="1755664148">
+  <w:num w:numId="8">
     <w:abstractNumId w:val="21"/>
   </w:num>
-  <w:num w:numId="9" w16cid:durableId="1211302945">
+  <w:num w:numId="9">
     <w:abstractNumId w:val="4"/>
   </w:num>
-  <w:num w:numId="10" w16cid:durableId="728068522">
+  <w:num w:numId="10">
     <w:abstractNumId w:val="9"/>
   </w:num>
-  <w:num w:numId="11" w16cid:durableId="1740833109">
+  <w:num w:numId="11">
     <w:abstractNumId w:val="7"/>
   </w:num>
-  <w:num w:numId="12" w16cid:durableId="508373772">
+  <w:num w:numId="12">
     <w:abstractNumId w:val="16"/>
   </w:num>
-  <w:num w:numId="13" w16cid:durableId="162094030">
+  <w:num w:numId="13">
     <w:abstractNumId w:val="1"/>
   </w:num>
-  <w:num w:numId="14" w16cid:durableId="2020809701">
+  <w:num w:numId="14">
     <w:abstractNumId w:val="20"/>
   </w:num>
-  <w:num w:numId="15" w16cid:durableId="272832554">
+  <w:num w:numId="15">
     <w:abstractNumId w:val="14"/>
   </w:num>
-  <w:num w:numId="16" w16cid:durableId="445849946">
+  <w:num w:numId="16">
     <w:abstractNumId w:val="18"/>
   </w:num>
-  <w:num w:numId="17" w16cid:durableId="1431730926">
+  <w:num w:numId="17">
     <w:abstractNumId w:val="13"/>
   </w:num>
-  <w:num w:numId="18" w16cid:durableId="2098598399">
+  <w:num w:numId="18">
     <w:abstractNumId w:val="17"/>
   </w:num>
-  <w:num w:numId="19" w16cid:durableId="2071533225">
+  <w:num w:numId="19">
     <w:abstractNumId w:val="0"/>
   </w:num>
-  <w:num w:numId="20" w16cid:durableId="1374958525">
+  <w:num w:numId="20">
     <w:abstractNumId w:val="3"/>
   </w:num>
-  <w:num w:numId="21" w16cid:durableId="248346600">
+  <w:num w:numId="21">
     <w:abstractNumId w:val="12"/>
   </w:num>
-  <w:num w:numId="22" w16cid:durableId="1476727574">
+  <w:num w:numId="22">
     <w:abstractNumId w:val="11"/>
   </w:num>
 </w:numbering>
@@ -3811,6 +4558,7 @@
   <w:style w:type="paragraph" w:default="1" w:styleId="Normal">
     <w:name w:val="Normal"/>
     <w:qFormat/>
+    <w:rsid w:val="00523A02"/>
   </w:style>
   <w:style w:type="paragraph" w:styleId="Heading1">
     <w:name w:val="heading 1"/>

</xml_diff>